<commit_message>
Modify docx MergeField names to match that of csv making it more generalized for universal usecases
</commit_message>
<xml_diff>
--- a/Template_File.docx
+++ b/Template_File.docx
@@ -3,151 +3,96 @@
 <w:document xmlns:wpc="http://schemas.microsoft.com/office/word/2010/wordprocessingCanvas" xmlns:cx="http://schemas.microsoft.com/office/drawing/2014/chartex" xmlns:cx1="http://schemas.microsoft.com/office/drawing/2015/9/8/chartex" xmlns:cx2="http://schemas.microsoft.com/office/drawing/2015/10/21/chartex" xmlns:cx3="http://schemas.microsoft.com/office/drawing/2016/5/9/chartex" xmlns:cx4="http://schemas.microsoft.com/office/drawing/2016/5/10/chartex" xmlns:cx5="http://schemas.microsoft.com/office/drawing/2016/5/11/chartex" xmlns:cx6="http://schemas.microsoft.com/office/drawing/2016/5/12/chartex" xmlns:cx7="http://schemas.microsoft.com/office/drawing/2016/5/13/chartex" xmlns:cx8="http://schemas.microsoft.com/office/drawing/2016/5/14/chartex" xmlns:mc="http://schemas.openxmlformats.org/markup-compatibility/2006" xmlns:aink="http://schemas.microsoft.com/office/drawing/2016/ink" xmlns:am3d="http://schemas.microsoft.com/office/drawing/2017/model3d" xmlns:o="urn:schemas-microsoft-com:office:office" xmlns:r="http://schemas.openxmlformats.org/officeDocument/2006/relationships" xmlns:m="http://schemas.openxmlformats.org/officeDocument/2006/math" xmlns:v="urn:schemas-microsoft-com:vml" xmlns:wp14="http://schemas.microsoft.com/office/word/2010/wordprocessingDrawing" xmlns:wp="http://schemas.openxmlformats.org/drawingml/2006/wordprocessingDrawing" xmlns:w10="urn:schemas-microsoft-com:office:word" xmlns:w="http://schemas.openxmlformats.org/wordprocessingml/2006/main" xmlns:w14="http://schemas.microsoft.com/office/word/2010/wordml" xmlns:w15="http://schemas.microsoft.com/office/word/2012/wordml" xmlns:w16cex="http://schemas.microsoft.com/office/word/2018/wordml/cex" xmlns:w16cid="http://schemas.microsoft.com/office/word/2016/wordml/cid" xmlns:w16="http://schemas.microsoft.com/office/word/2018/wordml" xmlns:w16sdtdh="http://schemas.microsoft.com/office/word/2020/wordml/sdtdatahash" xmlns:w16se="http://schemas.microsoft.com/office/word/2015/wordml/symex" xmlns:wpg="http://schemas.microsoft.com/office/word/2010/wordprocessingGroup" xmlns:wpi="http://schemas.microsoft.com/office/word/2010/wordprocessingInk" xmlns:wne="http://schemas.microsoft.com/office/word/2006/wordml" xmlns:wps="http://schemas.microsoft.com/office/word/2010/wordprocessingShape" mc:Ignorable="w14 w15 w16se w16cid w16 w16cex w16sdtdh wp14">
   <w:body>
     <w:p>
-      <w:pPr>
-        <w:ind w:left="720" w:hanging="360"/>
-      </w:pPr>
-      <w:r>
-        <w:rPr>
-          <w:b/>
-          <w:bCs/>
-        </w:rPr>
-        <w:t>About</w:t>
-      </w:r>
-      <w:r>
-        <w:t>:</w:t>
-      </w:r>
-    </w:p>
-    <w:p>
-      <w:pPr>
-        <w:pStyle w:val="ListParagraph"/>
-        <w:numPr>
-          <w:ilvl w:val="0"/>
-          <w:numId w:val="1"/>
-        </w:numPr>
-      </w:pPr>
-      <w:r>
-        <w:t xml:space="preserve">This is the template document to which the actual content to be merged is to be added. </w:t>
-      </w:r>
-    </w:p>
-    <w:p>
-      <w:pPr>
-        <w:pStyle w:val="ListParagraph"/>
-        <w:numPr>
-          <w:ilvl w:val="0"/>
-          <w:numId w:val="1"/>
-        </w:numPr>
-      </w:pPr>
-      <w:r>
-        <w:t>Following are the placeholders made available:</w:t>
-      </w:r>
-    </w:p>
-    <w:p>
-      <w:pPr>
-        <w:pStyle w:val="ListParagraph"/>
-        <w:numPr>
-          <w:ilvl w:val="1"/>
-          <w:numId w:val="1"/>
-        </w:numPr>
-      </w:pPr>
-      <w:r>
-        <w:fldChar w:fldCharType="begin"/>
-      </w:r>
-      <w:r>
-        <w:instrText xml:space="preserve"> MERGEFIELD  Name  \* MERGEFORMAT </w:instrText>
-      </w:r>
-      <w:r>
-        <w:fldChar w:fldCharType="separate"/>
-      </w:r>
-      <w:r>
-        <w:rPr>
-          <w:noProof/>
-        </w:rPr>
-        <w:t>«Name»</w:t>
-      </w:r>
-      <w:r>
-        <w:rPr>
-          <w:noProof/>
-        </w:rPr>
-        <w:fldChar w:fldCharType="end"/>
-      </w:r>
-    </w:p>
-    <w:p>
-      <w:pPr>
-        <w:pStyle w:val="ListParagraph"/>
-        <w:numPr>
-          <w:ilvl w:val="1"/>
-          <w:numId w:val="1"/>
-        </w:numPr>
-      </w:pPr>
-      <w:fldSimple w:instr=" MERGEFIELD  Employee_ID  \* MERGEFORMAT ">
+      <w:r>
+        <w:t xml:space="preserve">Dear </w:t>
+      </w:r>
+      <w:fldSimple w:instr=" MERGEFIELD  Col1  \* MERGEFORMAT ">
         <w:r>
           <w:rPr>
             <w:noProof/>
           </w:rPr>
-          <w:t>«Employee_ID»</w:t>
+          <w:t>«Col1»</w:t>
         </w:r>
       </w:fldSimple>
+      <w:r>
+        <w:t xml:space="preserve"> ,</w:t>
+      </w:r>
     </w:p>
     <w:p>
-      <w:pPr>
-        <w:pStyle w:val="ListParagraph"/>
-        <w:numPr>
-          <w:ilvl w:val="1"/>
-          <w:numId w:val="1"/>
-        </w:numPr>
-      </w:pPr>
-      <w:r>
-        <w:fldChar w:fldCharType="begin"/>
-      </w:r>
-      <w:r>
-        <w:instrText xml:space="preserve"> MERGEFIELD  Designation  \* MERGEFORMAT </w:instrText>
-      </w:r>
-      <w:r>
-        <w:fldChar w:fldCharType="separate"/>
-      </w:r>
-      <w:r>
-        <w:rPr>
-          <w:noProof/>
-        </w:rPr>
-        <w:t>«Designation»</w:t>
-      </w:r>
-      <w:r>
-        <w:rPr>
-          <w:noProof/>
-        </w:rPr>
-        <w:fldChar w:fldCharType="end"/>
-      </w:r>
-    </w:p>
-    <w:p>
-      <w:pPr>
-        <w:pStyle w:val="ListParagraph"/>
-        <w:numPr>
-          <w:ilvl w:val="1"/>
-          <w:numId w:val="1"/>
-        </w:numPr>
-      </w:pPr>
-      <w:fldSimple w:instr=" MERGEFIELD  Email_ID  \* MERGEFORMAT ">
+      <w:r>
+        <w:t xml:space="preserve">Employee ID: </w:t>
+      </w:r>
+      <w:fldSimple w:instr=" MERGEFIELD  Col2  \* MERGEFORMAT ">
         <w:r>
           <w:rPr>
             <w:noProof/>
           </w:rPr>
-          <w:t>«Email_ID»</w:t>
+          <w:t>«Col2»</w:t>
         </w:r>
       </w:fldSimple>
+      <w:r>
+        <w:rPr>
+          <w:noProof/>
+        </w:rPr>
+        <w:t xml:space="preserve">, </w:t>
+      </w:r>
+    </w:p>
+    <w:p/>
+    <w:p>
+      <w:r>
+        <w:t>Lakshya has and continues to move forward because of your hard work and contributions. Lakshya, as always, stays committed to its people first approach and puts you and your contributions at the forefront.</w:t>
+      </w:r>
     </w:p>
     <w:p>
-      <w:pPr>
-        <w:pStyle w:val="ListParagraph"/>
-        <w:numPr>
-          <w:ilvl w:val="0"/>
-          <w:numId w:val="1"/>
-        </w:numPr>
-      </w:pPr>
-      <w:r>
-        <w:t xml:space="preserve">Copy the above fields exactly as provided and make use of the same in the document. </w:t>
-      </w:r>
-      <w:r>
-        <w:t>These fields will automatically be mapped to the respective columns in the ‘recipients.csv’.</w:t>
+      <w:r>
+        <w:t>In continuation to that thought and philosophy, we are taking this opportunity to congratulate and recognise you for your contributions and thank you for all your efforts.</w:t>
+      </w:r>
+    </w:p>
+    <w:p>
+      <w:r>
+        <w:t xml:space="preserve">In recognition of your performance and contributions to Lakshya, we are delighted to promote you to </w:t>
+      </w:r>
+      <w:fldSimple w:instr=" MERGEFIELD  Col3  \* MERGEFORMAT ">
+        <w:r>
+          <w:rPr>
+            <w:noProof/>
+          </w:rPr>
+          <w:t>«Col3»</w:t>
+        </w:r>
+      </w:fldSimple>
+      <w:r>
+        <w:t xml:space="preserve"> and revise your Cost to Company to INR 330000, effective from. The break-down of your CTC is mentioned in </w:t>
+      </w:r>
+      <w:r>
+        <w:t xml:space="preserve">your </w:t>
+      </w:r>
+      <w:fldSimple w:instr=" MERGEFIELD  Col4  \* MERGEFORMAT ">
+        <w:r>
+          <w:rPr>
+            <w:noProof/>
+          </w:rPr>
+          <w:t>«Col4»</w:t>
+        </w:r>
+      </w:fldSimple>
+      <w:r>
+        <w:t>.</w:t>
+      </w:r>
+    </w:p>
+    <w:p/>
+    <w:p>
+      <w:r>
+        <w:t>We wish you tremendous success in the coming years and look forward to your long-term association and contributions to Lakshya.</w:t>
+      </w:r>
+    </w:p>
+    <w:p/>
+    <w:p>
+      <w:r>
+        <w:t>Best,</w:t>
+      </w:r>
+    </w:p>
+    <w:p>
+      <w:r>
+        <w:t>HR</w:t>
       </w:r>
     </w:p>
     <w:sectPr>
@@ -275,7 +220,7 @@
       </w:rPr>
     </w:lvl>
   </w:abstractNum>
-  <w:num w:numId="1">
+  <w:num w:numId="1" w16cid:durableId="1078946277">
     <w:abstractNumId w:val="0"/>
   </w:num>
 </w:numbering>

</xml_diff>